<commit_message>
Update to doc's added
</commit_message>
<xml_diff>
--- a/HowTo Doc/Step By Step v1.0.docx
+++ b/HowTo Doc/Step By Step v1.0.docx
@@ -135,7 +135,7 @@
           <w:r>
             <w:fldChar w:fldCharType="separate"/>
           </w:r>
-          <w:hyperlink w:anchor="_Toc54974671" w:history="1">
+          <w:hyperlink w:anchor="_Toc54979293" w:history="1">
             <w:r>
               <w:rPr>
                 <w:rStyle w:val="Hyperlink"/>
@@ -177,7 +177,7 @@
                 <w:noProof/>
                 <w:webHidden/>
               </w:rPr>
-              <w:instrText xml:space="preserve"> PAGEREF _Toc54974671 \h </w:instrText>
+              <w:instrText xml:space="preserve"> PAGEREF _Toc54979293 \h </w:instrText>
             </w:r>
             <w:r>
               <w:rPr>
@@ -221,7 +221,7 @@
               <w:lang w:eastAsia="en-IE"/>
             </w:rPr>
           </w:pPr>
-          <w:hyperlink w:anchor="_Toc54974672" w:history="1">
+          <w:hyperlink w:anchor="_Toc54979294" w:history="1">
             <w:r>
               <w:rPr>
                 <w:rStyle w:val="Hyperlink"/>
@@ -263,7 +263,7 @@
                 <w:noProof/>
                 <w:webHidden/>
               </w:rPr>
-              <w:instrText xml:space="preserve"> PAGEREF _Toc54974672 \h </w:instrText>
+              <w:instrText xml:space="preserve"> PAGEREF _Toc54979294 \h </w:instrText>
             </w:r>
             <w:r>
               <w:rPr>
@@ -307,7 +307,7 @@
               <w:lang w:eastAsia="en-IE"/>
             </w:rPr>
           </w:pPr>
-          <w:hyperlink w:anchor="_Toc54974673" w:history="1">
+          <w:hyperlink w:anchor="_Toc54979295" w:history="1">
             <w:r>
               <w:rPr>
                 <w:rStyle w:val="Hyperlink"/>
@@ -349,7 +349,7 @@
                 <w:noProof/>
                 <w:webHidden/>
               </w:rPr>
-              <w:instrText xml:space="preserve"> PAGEREF _Toc54974673 \h </w:instrText>
+              <w:instrText xml:space="preserve"> PAGEREF _Toc54979295 \h </w:instrText>
             </w:r>
             <w:r>
               <w:rPr>
@@ -393,7 +393,7 @@
               <w:lang w:eastAsia="en-IE"/>
             </w:rPr>
           </w:pPr>
-          <w:hyperlink w:anchor="_Toc54974674" w:history="1">
+          <w:hyperlink w:anchor="_Toc54979296" w:history="1">
             <w:r>
               <w:rPr>
                 <w:rStyle w:val="Hyperlink"/>
@@ -435,7 +435,7 @@
                 <w:noProof/>
                 <w:webHidden/>
               </w:rPr>
-              <w:instrText xml:space="preserve"> PAGEREF _Toc54974674 \h </w:instrText>
+              <w:instrText xml:space="preserve"> PAGEREF _Toc54979296 \h </w:instrText>
             </w:r>
             <w:r>
               <w:rPr>
@@ -479,7 +479,7 @@
               <w:lang w:eastAsia="en-IE"/>
             </w:rPr>
           </w:pPr>
-          <w:hyperlink w:anchor="_Toc54974675" w:history="1">
+          <w:hyperlink w:anchor="_Toc54979297" w:history="1">
             <w:r>
               <w:rPr>
                 <w:rStyle w:val="Hyperlink"/>
@@ -521,7 +521,7 @@
                 <w:noProof/>
                 <w:webHidden/>
               </w:rPr>
-              <w:instrText xml:space="preserve"> PAGEREF _Toc54974675 \h </w:instrText>
+              <w:instrText xml:space="preserve"> PAGEREF _Toc54979297 \h </w:instrText>
             </w:r>
             <w:r>
               <w:rPr>
@@ -565,7 +565,7 @@
               <w:lang w:eastAsia="en-IE"/>
             </w:rPr>
           </w:pPr>
-          <w:hyperlink w:anchor="_Toc54974676" w:history="1">
+          <w:hyperlink w:anchor="_Toc54979298" w:history="1">
             <w:r>
               <w:rPr>
                 <w:rStyle w:val="Hyperlink"/>
@@ -607,7 +607,7 @@
                 <w:noProof/>
                 <w:webHidden/>
               </w:rPr>
-              <w:instrText xml:space="preserve"> PAGEREF _Toc54974676 \h </w:instrText>
+              <w:instrText xml:space="preserve"> PAGEREF _Toc54979298 \h </w:instrText>
             </w:r>
             <w:r>
               <w:rPr>
@@ -647,7 +647,7 @@
               <w:lang w:eastAsia="en-IE"/>
             </w:rPr>
           </w:pPr>
-          <w:hyperlink w:anchor="_Toc54974677" w:history="1">
+          <w:hyperlink w:anchor="_Toc54979299" w:history="1">
             <w:r>
               <w:rPr>
                 <w:rStyle w:val="Hyperlink"/>
@@ -689,7 +689,7 @@
                 <w:noProof/>
                 <w:webHidden/>
               </w:rPr>
-              <w:instrText xml:space="preserve"> PAGEREF _Toc54974677 \h </w:instrText>
+              <w:instrText xml:space="preserve"> PAGEREF _Toc54979299 \h </w:instrText>
             </w:r>
             <w:r>
               <w:rPr>
@@ -729,7 +729,7 @@
               <w:lang w:eastAsia="en-IE"/>
             </w:rPr>
           </w:pPr>
-          <w:hyperlink w:anchor="_Toc54974678" w:history="1">
+          <w:hyperlink w:anchor="_Toc54979300" w:history="1">
             <w:r>
               <w:rPr>
                 <w:rStyle w:val="Hyperlink"/>
@@ -771,7 +771,7 @@
                 <w:noProof/>
                 <w:webHidden/>
               </w:rPr>
-              <w:instrText xml:space="preserve"> PAGEREF _Toc54974678 \h </w:instrText>
+              <w:instrText xml:space="preserve"> PAGEREF _Toc54979300 \h </w:instrText>
             </w:r>
             <w:r>
               <w:rPr>
@@ -811,7 +811,7 @@
               <w:lang w:eastAsia="en-IE"/>
             </w:rPr>
           </w:pPr>
-          <w:hyperlink w:anchor="_Toc54974679" w:history="1">
+          <w:hyperlink w:anchor="_Toc54979301" w:history="1">
             <w:r>
               <w:rPr>
                 <w:rStyle w:val="Hyperlink"/>
@@ -853,7 +853,7 @@
                 <w:noProof/>
                 <w:webHidden/>
               </w:rPr>
-              <w:instrText xml:space="preserve"> PAGEREF _Toc54974679 \h </w:instrText>
+              <w:instrText xml:space="preserve"> PAGEREF _Toc54979301 \h </w:instrText>
             </w:r>
             <w:r>
               <w:rPr>
@@ -893,7 +893,7 @@
               <w:lang w:eastAsia="en-IE"/>
             </w:rPr>
           </w:pPr>
-          <w:hyperlink w:anchor="_Toc54974680" w:history="1">
+          <w:hyperlink w:anchor="_Toc54979302" w:history="1">
             <w:r>
               <w:rPr>
                 <w:rStyle w:val="Hyperlink"/>
@@ -935,7 +935,7 @@
                 <w:noProof/>
                 <w:webHidden/>
               </w:rPr>
-              <w:instrText xml:space="preserve"> PAGEREF _Toc54974680 \h </w:instrText>
+              <w:instrText xml:space="preserve"> PAGEREF _Toc54979302 \h </w:instrText>
             </w:r>
             <w:r>
               <w:rPr>
@@ -975,7 +975,7 @@
               <w:lang w:eastAsia="en-IE"/>
             </w:rPr>
           </w:pPr>
-          <w:hyperlink w:anchor="_Toc54974681" w:history="1">
+          <w:hyperlink w:anchor="_Toc54979303" w:history="1">
             <w:r>
               <w:rPr>
                 <w:rStyle w:val="Hyperlink"/>
@@ -996,6 +996,88 @@
                 <w:rStyle w:val="Hyperlink"/>
                 <w:noProof/>
               </w:rPr>
+              <w:t>Connect and Setup the OpenBCI Dongle</w:t>
+            </w:r>
+            <w:r>
+              <w:rPr>
+                <w:noProof/>
+                <w:webHidden/>
+              </w:rPr>
+              <w:tab/>
+            </w:r>
+            <w:r>
+              <w:rPr>
+                <w:noProof/>
+                <w:webHidden/>
+              </w:rPr>
+              <w:fldChar w:fldCharType="begin"/>
+            </w:r>
+            <w:r>
+              <w:rPr>
+                <w:noProof/>
+                <w:webHidden/>
+              </w:rPr>
+              <w:instrText xml:space="preserve"> PAGEREF _Toc54979303 \h </w:instrText>
+            </w:r>
+            <w:r>
+              <w:rPr>
+                <w:noProof/>
+                <w:webHidden/>
+              </w:rPr>
+            </w:r>
+            <w:r>
+              <w:rPr>
+                <w:noProof/>
+                <w:webHidden/>
+              </w:rPr>
+              <w:fldChar w:fldCharType="separate"/>
+            </w:r>
+            <w:r>
+              <w:rPr>
+                <w:noProof/>
+                <w:webHidden/>
+              </w:rPr>
+              <w:t>19</w:t>
+            </w:r>
+            <w:r>
+              <w:rPr>
+                <w:noProof/>
+                <w:webHidden/>
+              </w:rPr>
+              <w:fldChar w:fldCharType="end"/>
+            </w:r>
+          </w:hyperlink>
+        </w:p>
+        <w:p>
+          <w:pPr>
+            <w:pStyle w:val="TOC1"/>
+            <w:rPr>
+              <w:rFonts w:eastAsiaTheme="minorEastAsia"/>
+              <w:noProof/>
+              <w:lang w:eastAsia="en-IE"/>
+            </w:rPr>
+          </w:pPr>
+          <w:hyperlink w:anchor="_Toc54979304" w:history="1">
+            <w:r>
+              <w:rPr>
+                <w:rStyle w:val="Hyperlink"/>
+                <w:noProof/>
+              </w:rPr>
+              <w:t>8</w:t>
+            </w:r>
+            <w:r>
+              <w:rPr>
+                <w:rFonts w:eastAsiaTheme="minorEastAsia"/>
+                <w:noProof/>
+                <w:lang w:eastAsia="en-IE"/>
+              </w:rPr>
+              <w:tab/>
+            </w:r>
+            <w:r>
+              <w:rPr>
+                <w:rStyle w:val="Hyperlink"/>
+                <w:noProof/>
+              </w:rPr>
               <w:t>How to use the App</w:t>
             </w:r>
             <w:r>
@@ -1017,7 +1099,7 @@
                 <w:noProof/>
                 <w:webHidden/>
               </w:rPr>
-              <w:instrText xml:space="preserve"> PAGEREF _Toc54974681 \h </w:instrText>
+              <w:instrText xml:space="preserve"> PAGEREF _Toc54979304 \h </w:instrText>
             </w:r>
             <w:r>
               <w:rPr>
@@ -1037,7 +1119,7 @@
                 <w:noProof/>
                 <w:webHidden/>
               </w:rPr>
-              <w:t>19</w:t>
+              <w:t>20</w:t>
             </w:r>
             <w:r>
               <w:rPr>
@@ -1079,16 +1161,13 @@
     <w:p/>
     <w:p/>
     <w:p/>
-    <w:p/>
-    <w:p/>
-    <w:p/>
-    <w:p/>
     <w:p>
       <w:pPr>
         <w:pStyle w:val="Heading1"/>
       </w:pPr>
-      <w:bookmarkStart w:id="0" w:name="_Toc54974671"/>
-      <w:r>
+      <w:bookmarkStart w:id="0" w:name="_Toc54979293"/>
+      <w:r>
+        <w:lastRenderedPageBreak/>
         <w:t>Setup RabbitMQ Broker on AWS</w:t>
       </w:r>
       <w:bookmarkEnd w:id="0"/>
@@ -1190,7 +1269,7 @@
       <w:pPr>
         <w:pStyle w:val="Heading2"/>
       </w:pPr>
-      <w:bookmarkStart w:id="1" w:name="_Toc54974672"/>
+      <w:bookmarkStart w:id="1" w:name="_Toc54979294"/>
       <w:r>
         <w:t>Register with Amazon Web Services (AWS)</w:t>
       </w:r>
@@ -1504,7 +1583,7 @@
       <w:pPr>
         <w:pStyle w:val="Heading2"/>
       </w:pPr>
-      <w:bookmarkStart w:id="2" w:name="_Toc54974673"/>
+      <w:bookmarkStart w:id="2" w:name="_Toc54979295"/>
       <w:r>
         <w:t xml:space="preserve">Generate </w:t>
       </w:r>
@@ -1750,7 +1829,7 @@
       <w:pPr>
         <w:pStyle w:val="Heading2"/>
       </w:pPr>
-      <w:bookmarkStart w:id="3" w:name="_Toc54974674"/>
+      <w:bookmarkStart w:id="3" w:name="_Toc54979296"/>
       <w:r>
         <w:t xml:space="preserve">Create </w:t>
       </w:r>
@@ -2079,7 +2158,7 @@
       <w:pPr>
         <w:pStyle w:val="Heading2"/>
       </w:pPr>
-      <w:bookmarkStart w:id="4" w:name="_Toc54974675"/>
+      <w:bookmarkStart w:id="4" w:name="_Toc54979297"/>
       <w:r>
         <w:t>Deploy RabbitMQ on An AWS Cloud Server</w:t>
       </w:r>
@@ -2378,13 +2457,8 @@
         <w:pStyle w:val="NoSpacing"/>
       </w:pPr>
       <w:r>
-        <w:t xml:space="preserve">On the next screen, you will have to choose the instance type based on the load RabbitMQ is expected to handle. A “micro” server will work fine for a </w:t>
-      </w:r>
-      <w:proofErr w:type="gramStart"/>
-      <w:r>
-        <w:t>low-traffic</w:t>
-      </w:r>
-      <w:proofErr w:type="gramEnd"/>
+        <w:t>On the next screen, you will have to choose the instance type based on the load RabbitMQ is expected to handle. A “micro” server will work fine for a low-traffic</w:t>
+      </w:r>
       <w:r>
         <w:t xml:space="preserve">. </w:t>
       </w:r>
@@ -2765,7 +2839,7 @@
       <w:pPr>
         <w:pStyle w:val="Heading2"/>
       </w:pPr>
-      <w:bookmarkStart w:id="5" w:name="_Toc54974676"/>
+      <w:bookmarkStart w:id="5" w:name="_Toc54979298"/>
       <w:r>
         <w:t>Log in to RabbitMQ Console</w:t>
       </w:r>
@@ -3242,7 +3316,7 @@
       <w:pPr>
         <w:pStyle w:val="Heading1"/>
       </w:pPr>
-      <w:bookmarkStart w:id="6" w:name="_Toc54974677"/>
+      <w:bookmarkStart w:id="6" w:name="_Toc54979299"/>
       <w:r>
         <w:lastRenderedPageBreak/>
         <w:t>Create a RabbitMQ RECEIVE client</w:t>
@@ -3364,60 +3438,24 @@
                 <w:sz w:val="18"/>
                 <w:szCs w:val="18"/>
               </w:rPr>
-              <w:t xml:space="preserve">import </w:t>
-            </w:r>
-            <w:proofErr w:type="gramStart"/>
-            <w:r>
+              <w:t>import org.json.simple.JSONObject;</w:t>
+            </w:r>
+          </w:p>
+          <w:p>
+            <w:pPr>
               <w:rPr>
                 <w:rFonts w:ascii="Courier New" w:hAnsi="Courier New" w:cs="Courier New"/>
                 <w:sz w:val="18"/>
                 <w:szCs w:val="18"/>
               </w:rPr>
-              <w:t>org.json</w:t>
-            </w:r>
-            <w:proofErr w:type="gramEnd"/>
+            </w:pPr>
             <w:r>
               <w:rPr>
                 <w:rFonts w:ascii="Courier New" w:hAnsi="Courier New" w:cs="Courier New"/>
                 <w:sz w:val="18"/>
                 <w:szCs w:val="18"/>
               </w:rPr>
-              <w:t>.simple.JSONObject;</w:t>
-            </w:r>
-          </w:p>
-          <w:p>
-            <w:pPr>
-              <w:rPr>
-                <w:rFonts w:ascii="Courier New" w:hAnsi="Courier New" w:cs="Courier New"/>
-                <w:sz w:val="18"/>
-                <w:szCs w:val="18"/>
-              </w:rPr>
-            </w:pPr>
-            <w:r>
-              <w:rPr>
-                <w:rFonts w:ascii="Courier New" w:hAnsi="Courier New" w:cs="Courier New"/>
-                <w:sz w:val="18"/>
-                <w:szCs w:val="18"/>
-              </w:rPr>
-              <w:t xml:space="preserve">import </w:t>
-            </w:r>
-            <w:proofErr w:type="gramStart"/>
-            <w:r>
-              <w:rPr>
-                <w:rFonts w:ascii="Courier New" w:hAnsi="Courier New" w:cs="Courier New"/>
-                <w:sz w:val="18"/>
-                <w:szCs w:val="18"/>
-              </w:rPr>
-              <w:t>org.json</w:t>
-            </w:r>
-            <w:proofErr w:type="gramEnd"/>
-            <w:r>
-              <w:rPr>
-                <w:rFonts w:ascii="Courier New" w:hAnsi="Courier New" w:cs="Courier New"/>
-                <w:sz w:val="18"/>
-                <w:szCs w:val="18"/>
-              </w:rPr>
-              <w:t>.simple.parser.JSONParser;</w:t>
+              <w:t>import org.json.simple.parser.JSONParser;</w:t>
             </w:r>
           </w:p>
           <w:p>
@@ -3443,25 +3481,24 @@
                 <w:sz w:val="18"/>
                 <w:szCs w:val="18"/>
               </w:rPr>
-              <w:t xml:space="preserve">import </w:t>
-            </w:r>
-            <w:proofErr w:type="gramStart"/>
-            <w:r>
+              <w:t>import com.rabbitmq.client.Channel;</w:t>
+            </w:r>
+          </w:p>
+          <w:p>
+            <w:pPr>
               <w:rPr>
                 <w:rFonts w:ascii="Courier New" w:hAnsi="Courier New" w:cs="Courier New"/>
                 <w:sz w:val="18"/>
                 <w:szCs w:val="18"/>
               </w:rPr>
-              <w:t>com.rabbitmq</w:t>
-            </w:r>
-            <w:proofErr w:type="gramEnd"/>
+            </w:pPr>
             <w:r>
               <w:rPr>
                 <w:rFonts w:ascii="Courier New" w:hAnsi="Courier New" w:cs="Courier New"/>
                 <w:sz w:val="18"/>
                 <w:szCs w:val="18"/>
               </w:rPr>
-              <w:t>.client.Channel;</w:t>
+              <w:t>import com.rabbitmq.client.Connection;</w:t>
             </w:r>
           </w:p>
           <w:p>
@@ -3478,95 +3515,24 @@
                 <w:sz w:val="18"/>
                 <w:szCs w:val="18"/>
               </w:rPr>
-              <w:t xml:space="preserve">import </w:t>
-            </w:r>
-            <w:proofErr w:type="gramStart"/>
-            <w:r>
+              <w:t>import com.rabbitmq.client.ConnectionFactory;</w:t>
+            </w:r>
+          </w:p>
+          <w:p>
+            <w:pPr>
               <w:rPr>
                 <w:rFonts w:ascii="Courier New" w:hAnsi="Courier New" w:cs="Courier New"/>
                 <w:sz w:val="18"/>
                 <w:szCs w:val="18"/>
               </w:rPr>
-              <w:t>com.rabbitmq</w:t>
-            </w:r>
-            <w:proofErr w:type="gramEnd"/>
+            </w:pPr>
             <w:r>
               <w:rPr>
                 <w:rFonts w:ascii="Courier New" w:hAnsi="Courier New" w:cs="Courier New"/>
                 <w:sz w:val="18"/>
                 <w:szCs w:val="18"/>
               </w:rPr>
-              <w:t>.client.Connection;</w:t>
-            </w:r>
-          </w:p>
-          <w:p>
-            <w:pPr>
-              <w:rPr>
-                <w:rFonts w:ascii="Courier New" w:hAnsi="Courier New" w:cs="Courier New"/>
-                <w:sz w:val="18"/>
-                <w:szCs w:val="18"/>
-              </w:rPr>
-            </w:pPr>
-            <w:r>
-              <w:rPr>
-                <w:rFonts w:ascii="Courier New" w:hAnsi="Courier New" w:cs="Courier New"/>
-                <w:sz w:val="18"/>
-                <w:szCs w:val="18"/>
-              </w:rPr>
-              <w:t xml:space="preserve">import </w:t>
-            </w:r>
-            <w:proofErr w:type="gramStart"/>
-            <w:r>
-              <w:rPr>
-                <w:rFonts w:ascii="Courier New" w:hAnsi="Courier New" w:cs="Courier New"/>
-                <w:sz w:val="18"/>
-                <w:szCs w:val="18"/>
-              </w:rPr>
-              <w:t>com.rabbitmq</w:t>
-            </w:r>
-            <w:proofErr w:type="gramEnd"/>
-            <w:r>
-              <w:rPr>
-                <w:rFonts w:ascii="Courier New" w:hAnsi="Courier New" w:cs="Courier New"/>
-                <w:sz w:val="18"/>
-                <w:szCs w:val="18"/>
-              </w:rPr>
-              <w:t>.client.ConnectionFactory;</w:t>
-            </w:r>
-          </w:p>
-          <w:p>
-            <w:pPr>
-              <w:rPr>
-                <w:rFonts w:ascii="Courier New" w:hAnsi="Courier New" w:cs="Courier New"/>
-                <w:sz w:val="18"/>
-                <w:szCs w:val="18"/>
-              </w:rPr>
-            </w:pPr>
-            <w:r>
-              <w:rPr>
-                <w:rFonts w:ascii="Courier New" w:hAnsi="Courier New" w:cs="Courier New"/>
-                <w:sz w:val="18"/>
-                <w:szCs w:val="18"/>
-              </w:rPr>
-              <w:t xml:space="preserve">import </w:t>
-            </w:r>
-            <w:proofErr w:type="gramStart"/>
-            <w:r>
-              <w:rPr>
-                <w:rFonts w:ascii="Courier New" w:hAnsi="Courier New" w:cs="Courier New"/>
-                <w:sz w:val="18"/>
-                <w:szCs w:val="18"/>
-              </w:rPr>
-              <w:t>com.rabbitmq</w:t>
-            </w:r>
-            <w:proofErr w:type="gramEnd"/>
-            <w:r>
-              <w:rPr>
-                <w:rFonts w:ascii="Courier New" w:hAnsi="Courier New" w:cs="Courier New"/>
-                <w:sz w:val="18"/>
-                <w:szCs w:val="18"/>
-              </w:rPr>
-              <w:t>.client.DeliverCallback;</w:t>
+              <w:t>import com.rabbitmq.client.DeliverCallback;</w:t>
             </w:r>
           </w:p>
           <w:p>
@@ -3697,25 +3663,24 @@
                 <w:sz w:val="18"/>
                 <w:szCs w:val="18"/>
               </w:rPr>
-              <w:t xml:space="preserve">    public static void </w:t>
-            </w:r>
-            <w:proofErr w:type="gramStart"/>
-            <w:r>
+              <w:t xml:space="preserve">    public static void main(String[] argv) throws Exception {</w:t>
+            </w:r>
+          </w:p>
+          <w:p>
+            <w:pPr>
               <w:rPr>
                 <w:rFonts w:ascii="Courier New" w:hAnsi="Courier New" w:cs="Courier New"/>
                 <w:sz w:val="18"/>
                 <w:szCs w:val="18"/>
               </w:rPr>
-              <w:t>main(</w:t>
-            </w:r>
-            <w:proofErr w:type="gramEnd"/>
+            </w:pPr>
             <w:r>
               <w:rPr>
                 <w:rFonts w:ascii="Courier New" w:hAnsi="Courier New" w:cs="Courier New"/>
                 <w:sz w:val="18"/>
                 <w:szCs w:val="18"/>
               </w:rPr>
-              <w:t>String[] argv) throws Exception {</w:t>
+              <w:t xml:space="preserve">        ConnectionFactory factory = new ConnectionFactory();</w:t>
             </w:r>
           </w:p>
           <w:p>
@@ -3732,60 +3697,7 @@
                 <w:sz w:val="18"/>
                 <w:szCs w:val="18"/>
               </w:rPr>
-              <w:t xml:space="preserve">        ConnectionFactory factory = new </w:t>
-            </w:r>
-            <w:proofErr w:type="gramStart"/>
-            <w:r>
-              <w:rPr>
-                <w:rFonts w:ascii="Courier New" w:hAnsi="Courier New" w:cs="Courier New"/>
-                <w:sz w:val="18"/>
-                <w:szCs w:val="18"/>
-              </w:rPr>
-              <w:t>ConnectionFactory(</w:t>
-            </w:r>
-            <w:proofErr w:type="gramEnd"/>
-            <w:r>
-              <w:rPr>
-                <w:rFonts w:ascii="Courier New" w:hAnsi="Courier New" w:cs="Courier New"/>
-                <w:sz w:val="18"/>
-                <w:szCs w:val="18"/>
-              </w:rPr>
-              <w:t>);</w:t>
-            </w:r>
-          </w:p>
-          <w:p>
-            <w:pPr>
-              <w:rPr>
-                <w:rFonts w:ascii="Courier New" w:hAnsi="Courier New" w:cs="Courier New"/>
-                <w:sz w:val="18"/>
-                <w:szCs w:val="18"/>
-              </w:rPr>
-            </w:pPr>
-            <w:r>
-              <w:rPr>
-                <w:rFonts w:ascii="Courier New" w:hAnsi="Courier New" w:cs="Courier New"/>
-                <w:sz w:val="18"/>
-                <w:szCs w:val="18"/>
-              </w:rPr>
-              <w:t xml:space="preserve">        </w:t>
-            </w:r>
-            <w:proofErr w:type="gramStart"/>
-            <w:r>
-              <w:rPr>
-                <w:rFonts w:ascii="Courier New" w:hAnsi="Courier New" w:cs="Courier New"/>
-                <w:sz w:val="18"/>
-                <w:szCs w:val="18"/>
-              </w:rPr>
-              <w:t>factory.setHost</w:t>
-            </w:r>
-            <w:proofErr w:type="gramEnd"/>
-            <w:r>
-              <w:rPr>
-                <w:rFonts w:ascii="Courier New" w:hAnsi="Courier New" w:cs="Courier New"/>
-                <w:sz w:val="18"/>
-                <w:szCs w:val="18"/>
-              </w:rPr>
-              <w:t xml:space="preserve">("YOUR AWS EC2 IP ADDRESS"); </w:t>
+              <w:t xml:space="preserve">        factory.setHost("YOUR AWS EC2 IP ADDRESS"); </w:t>
             </w:r>
             <w:r>
               <w:rPr>
@@ -3812,25 +3724,7 @@
                 <w:sz w:val="18"/>
                 <w:szCs w:val="18"/>
               </w:rPr>
-              <w:t xml:space="preserve">        </w:t>
-            </w:r>
-            <w:proofErr w:type="gramStart"/>
-            <w:r>
-              <w:rPr>
-                <w:rFonts w:ascii="Courier New" w:hAnsi="Courier New" w:cs="Courier New"/>
-                <w:sz w:val="18"/>
-                <w:szCs w:val="18"/>
-              </w:rPr>
-              <w:t>factory.setUsername</w:t>
-            </w:r>
-            <w:proofErr w:type="gramEnd"/>
-            <w:r>
-              <w:rPr>
-                <w:rFonts w:ascii="Courier New" w:hAnsi="Courier New" w:cs="Courier New"/>
-                <w:sz w:val="18"/>
-                <w:szCs w:val="18"/>
-              </w:rPr>
-              <w:t xml:space="preserve">("YOUR AWS EC2 RABBITMQ USERNAME"); </w:t>
+              <w:t xml:space="preserve">        factory.setUsername("YOUR AWS EC2 RABBITMQ USERNAME"); </w:t>
             </w:r>
             <w:r>
               <w:rPr>
@@ -3856,25 +3750,7 @@
                 <w:sz w:val="18"/>
                 <w:szCs w:val="18"/>
               </w:rPr>
-              <w:t xml:space="preserve">        </w:t>
-            </w:r>
-            <w:proofErr w:type="gramStart"/>
-            <w:r>
-              <w:rPr>
-                <w:rFonts w:ascii="Courier New" w:hAnsi="Courier New" w:cs="Courier New"/>
-                <w:sz w:val="18"/>
-                <w:szCs w:val="18"/>
-              </w:rPr>
-              <w:t>factory.setPassword</w:t>
-            </w:r>
-            <w:proofErr w:type="gramEnd"/>
-            <w:r>
-              <w:rPr>
-                <w:rFonts w:ascii="Courier New" w:hAnsi="Courier New" w:cs="Courier New"/>
-                <w:sz w:val="18"/>
-                <w:szCs w:val="18"/>
-              </w:rPr>
-              <w:t xml:space="preserve">("YOUR AWS EC2 RABBITMQ PASSWORD"); </w:t>
+              <w:t xml:space="preserve">        factory.setPassword("YOUR AWS EC2 RABBITMQ PASSWORD"); </w:t>
             </w:r>
             <w:r>
               <w:rPr>
@@ -3900,25 +3776,24 @@
                 <w:sz w:val="18"/>
                 <w:szCs w:val="18"/>
               </w:rPr>
-              <w:t xml:space="preserve">        </w:t>
-            </w:r>
-            <w:proofErr w:type="gramStart"/>
-            <w:r>
+              <w:t xml:space="preserve">        factory.setVirtualHost("/");</w:t>
+            </w:r>
+          </w:p>
+          <w:p>
+            <w:pPr>
               <w:rPr>
                 <w:rFonts w:ascii="Courier New" w:hAnsi="Courier New" w:cs="Courier New"/>
                 <w:sz w:val="18"/>
                 <w:szCs w:val="18"/>
               </w:rPr>
-              <w:t>factory.setVirtualHost</w:t>
-            </w:r>
-            <w:proofErr w:type="gramEnd"/>
+            </w:pPr>
             <w:r>
               <w:rPr>
                 <w:rFonts w:ascii="Courier New" w:hAnsi="Courier New" w:cs="Courier New"/>
                 <w:sz w:val="18"/>
                 <w:szCs w:val="18"/>
               </w:rPr>
-              <w:t>("/");</w:t>
+              <w:t xml:space="preserve">        factory.setPort(5672);</w:t>
             </w:r>
           </w:p>
           <w:p>
@@ -3935,60 +3810,7 @@
                 <w:sz w:val="18"/>
                 <w:szCs w:val="18"/>
               </w:rPr>
-              <w:t xml:space="preserve">        </w:t>
-            </w:r>
-            <w:proofErr w:type="gramStart"/>
-            <w:r>
-              <w:rPr>
-                <w:rFonts w:ascii="Courier New" w:hAnsi="Courier New" w:cs="Courier New"/>
-                <w:sz w:val="18"/>
-                <w:szCs w:val="18"/>
-              </w:rPr>
-              <w:t>factory.setPort</w:t>
-            </w:r>
-            <w:proofErr w:type="gramEnd"/>
-            <w:r>
-              <w:rPr>
-                <w:rFonts w:ascii="Courier New" w:hAnsi="Courier New" w:cs="Courier New"/>
-                <w:sz w:val="18"/>
-                <w:szCs w:val="18"/>
-              </w:rPr>
-              <w:t>(5672);</w:t>
-            </w:r>
-          </w:p>
-          <w:p>
-            <w:pPr>
-              <w:rPr>
-                <w:rFonts w:ascii="Courier New" w:hAnsi="Courier New" w:cs="Courier New"/>
-                <w:sz w:val="18"/>
-                <w:szCs w:val="18"/>
-              </w:rPr>
-            </w:pPr>
-            <w:r>
-              <w:rPr>
-                <w:rFonts w:ascii="Courier New" w:hAnsi="Courier New" w:cs="Courier New"/>
-                <w:sz w:val="18"/>
-                <w:szCs w:val="18"/>
-              </w:rPr>
-              <w:t xml:space="preserve">        Connection connection = </w:t>
-            </w:r>
-            <w:proofErr w:type="gramStart"/>
-            <w:r>
-              <w:rPr>
-                <w:rFonts w:ascii="Courier New" w:hAnsi="Courier New" w:cs="Courier New"/>
-                <w:sz w:val="18"/>
-                <w:szCs w:val="18"/>
-              </w:rPr>
-              <w:t>factory.newConnection</w:t>
-            </w:r>
-            <w:proofErr w:type="gramEnd"/>
-            <w:r>
-              <w:rPr>
-                <w:rFonts w:ascii="Courier New" w:hAnsi="Courier New" w:cs="Courier New"/>
-                <w:sz w:val="18"/>
-                <w:szCs w:val="18"/>
-              </w:rPr>
-              <w:t>();</w:t>
+              <w:t xml:space="preserve">        Connection connection = factory.newConnection();</w:t>
             </w:r>
           </w:p>
           <w:p>
@@ -4032,60 +3854,24 @@
                 <w:szCs w:val="18"/>
               </w:rPr>
               <w:tab/>
-              <w:t xml:space="preserve">Channel channel = </w:t>
-            </w:r>
-            <w:proofErr w:type="gramStart"/>
-            <w:r>
+              <w:t>Channel channel = connection.createChannel();</w:t>
+            </w:r>
+          </w:p>
+          <w:p>
+            <w:pPr>
               <w:rPr>
                 <w:rFonts w:ascii="Courier New" w:hAnsi="Courier New" w:cs="Courier New"/>
                 <w:sz w:val="18"/>
                 <w:szCs w:val="18"/>
               </w:rPr>
-              <w:t>connection.createChannel</w:t>
-            </w:r>
-            <w:proofErr w:type="gramEnd"/>
+            </w:pPr>
             <w:r>
               <w:rPr>
                 <w:rFonts w:ascii="Courier New" w:hAnsi="Courier New" w:cs="Courier New"/>
                 <w:sz w:val="18"/>
                 <w:szCs w:val="18"/>
               </w:rPr>
-              <w:t>();</w:t>
-            </w:r>
-          </w:p>
-          <w:p>
-            <w:pPr>
-              <w:rPr>
-                <w:rFonts w:ascii="Courier New" w:hAnsi="Courier New" w:cs="Courier New"/>
-                <w:sz w:val="18"/>
-                <w:szCs w:val="18"/>
-              </w:rPr>
-            </w:pPr>
-            <w:r>
-              <w:rPr>
-                <w:rFonts w:ascii="Courier New" w:hAnsi="Courier New" w:cs="Courier New"/>
-                <w:sz w:val="18"/>
-                <w:szCs w:val="18"/>
-              </w:rPr>
-              <w:t xml:space="preserve">        </w:t>
-            </w:r>
-            <w:proofErr w:type="gramStart"/>
-            <w:r>
-              <w:rPr>
-                <w:rFonts w:ascii="Courier New" w:hAnsi="Courier New" w:cs="Courier New"/>
-                <w:sz w:val="18"/>
-                <w:szCs w:val="18"/>
-              </w:rPr>
-              <w:t>channel.queueDeclare</w:t>
-            </w:r>
-            <w:proofErr w:type="gramEnd"/>
-            <w:r>
-              <w:rPr>
-                <w:rFonts w:ascii="Courier New" w:hAnsi="Courier New" w:cs="Courier New"/>
-                <w:sz w:val="18"/>
-                <w:szCs w:val="18"/>
-              </w:rPr>
-              <w:t>(QUEUE_NAME, false, false, false, null);</w:t>
+              <w:t xml:space="preserve">        channel.queueDeclare(QUEUE_NAME, false, false, false, null);</w:t>
             </w:r>
           </w:p>
           <w:p>
@@ -4162,25 +3948,24 @@
                 <w:sz w:val="18"/>
                 <w:szCs w:val="18"/>
               </w:rPr>
-              <w:t xml:space="preserve">            String message = new String(</w:t>
-            </w:r>
-            <w:proofErr w:type="gramStart"/>
-            <w:r>
+              <w:t xml:space="preserve">            String message = new String(delivery.getBody(), "UTF-8");</w:t>
+            </w:r>
+          </w:p>
+          <w:p>
+            <w:pPr>
               <w:rPr>
                 <w:rFonts w:ascii="Courier New" w:hAnsi="Courier New" w:cs="Courier New"/>
                 <w:sz w:val="18"/>
                 <w:szCs w:val="18"/>
               </w:rPr>
-              <w:t>delivery.getBody</w:t>
-            </w:r>
-            <w:proofErr w:type="gramEnd"/>
+            </w:pPr>
             <w:r>
               <w:rPr>
                 <w:rFonts w:ascii="Courier New" w:hAnsi="Courier New" w:cs="Courier New"/>
                 <w:sz w:val="18"/>
                 <w:szCs w:val="18"/>
               </w:rPr>
-              <w:t>(), "UTF-8");</w:t>
+              <w:t xml:space="preserve">            System.out.println(" [x] Received '" + message + "'");</w:t>
             </w:r>
           </w:p>
           <w:p>
@@ -4197,7 +3982,7 @@
                 <w:sz w:val="18"/>
                 <w:szCs w:val="18"/>
               </w:rPr>
-              <w:t xml:space="preserve">            System.out.println(" [x] Received '" + message + "'");</w:t>
+              <w:t xml:space="preserve">        };</w:t>
             </w:r>
           </w:p>
           <w:p>
@@ -4214,42 +3999,7 @@
                 <w:sz w:val="18"/>
                 <w:szCs w:val="18"/>
               </w:rPr>
-              <w:t xml:space="preserve">        };</w:t>
-            </w:r>
-          </w:p>
-          <w:p>
-            <w:pPr>
-              <w:rPr>
-                <w:rFonts w:ascii="Courier New" w:hAnsi="Courier New" w:cs="Courier New"/>
-                <w:sz w:val="18"/>
-                <w:szCs w:val="18"/>
-              </w:rPr>
-            </w:pPr>
-            <w:r>
-              <w:rPr>
-                <w:rFonts w:ascii="Courier New" w:hAnsi="Courier New" w:cs="Courier New"/>
-                <w:sz w:val="18"/>
-                <w:szCs w:val="18"/>
-              </w:rPr>
-              <w:t xml:space="preserve">        </w:t>
-            </w:r>
-            <w:proofErr w:type="gramStart"/>
-            <w:r>
-              <w:rPr>
-                <w:rFonts w:ascii="Courier New" w:hAnsi="Courier New" w:cs="Courier New"/>
-                <w:sz w:val="18"/>
-                <w:szCs w:val="18"/>
-              </w:rPr>
-              <w:t>channel.basicConsume</w:t>
-            </w:r>
-            <w:proofErr w:type="gramEnd"/>
-            <w:r>
-              <w:rPr>
-                <w:rFonts w:ascii="Courier New" w:hAnsi="Courier New" w:cs="Courier New"/>
-                <w:sz w:val="18"/>
-                <w:szCs w:val="18"/>
-              </w:rPr>
-              <w:t>(QUEUE_NAME, true, deliverCallback, consumerTag -&gt; { });</w:t>
+              <w:t xml:space="preserve">        channel.basicConsume(QUEUE_NAME, true, deliverCallback, consumerTag -&gt; { });</w:t>
             </w:r>
           </w:p>
           <w:p>
@@ -4361,69 +4111,77 @@
           <w:sz w:val="18"/>
           <w:szCs w:val="18"/>
         </w:rPr>
-        <w:t xml:space="preserve">javac -cp </w:t>
-      </w:r>
-      <w:proofErr w:type="gramStart"/>
-      <w:r>
+        <w:t>javac -cp ".;&lt;YOUR LOCAL LOCATION&gt;\amqp-client-5.8.0.jar;c:\dev\RabbitMQ_AWS2\json-simple-1.1.1.jar" Recv.java</w:t>
+      </w:r>
+    </w:p>
+    <w:p>
+      <w:pPr>
+        <w:pStyle w:val="NoSpacing"/>
         <w:rPr>
           <w:rFonts w:ascii="Courier New" w:hAnsi="Courier New" w:cs="Courier New"/>
           <w:sz w:val="18"/>
           <w:szCs w:val="18"/>
         </w:rPr>
-        <w:t>".;&lt;</w:t>
-      </w:r>
-      <w:proofErr w:type="gramEnd"/>
+      </w:pPr>
       <w:r>
         <w:rPr>
           <w:rFonts w:ascii="Courier New" w:hAnsi="Courier New" w:cs="Courier New"/>
           <w:sz w:val="18"/>
           <w:szCs w:val="18"/>
         </w:rPr>
-        <w:t>YOUR LOCAL LOCATION&gt;\amqp-client-5.8.0.jar;c:\dev\RabbitMQ_AWS2\json-simple-1.1.1.jar" Recv.java</w:t>
-      </w:r>
-    </w:p>
-    <w:p>
-      <w:pPr>
-        <w:pStyle w:val="NoSpacing"/>
+        <w:t>&gt;</w:t>
+      </w:r>
+      <w:r>
         <w:rPr>
           <w:rFonts w:ascii="Courier New" w:hAnsi="Courier New" w:cs="Courier New"/>
           <w:sz w:val="18"/>
           <w:szCs w:val="18"/>
         </w:rPr>
-      </w:pPr>
-      <w:r>
+        <w:t>javac -cp ".;&lt;YOUR LOCAL LOCATION&gt;\amqp-client-5.8.0.jar;c:\dev\RabbitMQ_AWS2\json-simple-1.1.1.jar" Recv2.java</w:t>
+      </w:r>
+    </w:p>
+    <w:p>
+      <w:pPr>
+        <w:pStyle w:val="NoSpacing"/>
         <w:rPr>
           <w:rFonts w:ascii="Courier New" w:hAnsi="Courier New" w:cs="Courier New"/>
           <w:sz w:val="18"/>
           <w:szCs w:val="18"/>
         </w:rPr>
-        <w:t>&gt;</w:t>
-      </w:r>
-      <w:r>
+      </w:pPr>
+    </w:p>
+    <w:p>
+      <w:pPr>
+        <w:pStyle w:val="NoSpacing"/>
+      </w:pPr>
+      <w:r>
+        <w:t>TO RUN:</w:t>
+      </w:r>
+    </w:p>
+    <w:p>
+      <w:pPr>
+        <w:pStyle w:val="NoSpacing"/>
         <w:rPr>
           <w:rFonts w:ascii="Courier New" w:hAnsi="Courier New" w:cs="Courier New"/>
           <w:sz w:val="18"/>
           <w:szCs w:val="18"/>
         </w:rPr>
-        <w:t xml:space="preserve">javac -cp </w:t>
-      </w:r>
-      <w:proofErr w:type="gramStart"/>
+      </w:pPr>
       <w:r>
         <w:rPr>
           <w:rFonts w:ascii="Courier New" w:hAnsi="Courier New" w:cs="Courier New"/>
           <w:sz w:val="18"/>
           <w:szCs w:val="18"/>
         </w:rPr>
-        <w:t>".;&lt;</w:t>
-      </w:r>
-      <w:proofErr w:type="gramEnd"/>
+        <w:t>&gt;</w:t>
+      </w:r>
       <w:r>
         <w:rPr>
           <w:rFonts w:ascii="Courier New" w:hAnsi="Courier New" w:cs="Courier New"/>
           <w:sz w:val="18"/>
           <w:szCs w:val="18"/>
         </w:rPr>
-        <w:t>YOUR LOCAL LOCATION&gt;\amqp-client-5.8.0.jar;c:\dev\RabbitMQ_AWS2\json-simple-1.1.1.jar" Recv2.java</w:t>
+        <w:t>java -cp ".;&lt;YOUR LOCAL LOCATION&gt;\amqp-client-5.8.0.jar;&lt;YOUR LOCAL LOCATION&gt;\slf4j-api-1.7.26.jar;&lt;YOUR LOCAL LOCATION&gt;\slf4j-simple-1.7.26.jar;&lt;YOUR LOCAL LOCATION&gt;\json-simple-1.1.1.jar" Recv.java</w:t>
       </w:r>
     </w:p>
     <w:p>
@@ -4435,101 +4193,21 @@
           <w:szCs w:val="18"/>
         </w:rPr>
       </w:pPr>
-    </w:p>
-    <w:p>
-      <w:pPr>
-        <w:pStyle w:val="NoSpacing"/>
-      </w:pPr>
-      <w:r>
-        <w:t>TO RUN:</w:t>
-      </w:r>
-    </w:p>
-    <w:p>
-      <w:pPr>
-        <w:pStyle w:val="NoSpacing"/>
+      <w:r>
         <w:rPr>
           <w:rFonts w:ascii="Courier New" w:hAnsi="Courier New" w:cs="Courier New"/>
           <w:sz w:val="18"/>
           <w:szCs w:val="18"/>
         </w:rPr>
-      </w:pPr>
+        <w:t>&gt;</w:t>
+      </w:r>
       <w:r>
         <w:rPr>
           <w:rFonts w:ascii="Courier New" w:hAnsi="Courier New" w:cs="Courier New"/>
           <w:sz w:val="18"/>
           <w:szCs w:val="18"/>
         </w:rPr>
-        <w:t>&gt;</w:t>
-      </w:r>
-      <w:r>
-        <w:rPr>
-          <w:rFonts w:ascii="Courier New" w:hAnsi="Courier New" w:cs="Courier New"/>
-          <w:sz w:val="18"/>
-          <w:szCs w:val="18"/>
-        </w:rPr>
-        <w:t xml:space="preserve">java -cp </w:t>
-      </w:r>
-      <w:proofErr w:type="gramStart"/>
-      <w:r>
-        <w:rPr>
-          <w:rFonts w:ascii="Courier New" w:hAnsi="Courier New" w:cs="Courier New"/>
-          <w:sz w:val="18"/>
-          <w:szCs w:val="18"/>
-        </w:rPr>
-        <w:t>".;&lt;</w:t>
-      </w:r>
-      <w:proofErr w:type="gramEnd"/>
-      <w:r>
-        <w:rPr>
-          <w:rFonts w:ascii="Courier New" w:hAnsi="Courier New" w:cs="Courier New"/>
-          <w:sz w:val="18"/>
-          <w:szCs w:val="18"/>
-        </w:rPr>
-        <w:t>YOUR LOCAL LOCATION&gt;\amqp-client-5.8.0.jar;&lt;YOUR LOCAL LOCATION&gt;\slf4j-api-1.7.26.jar;&lt;YOUR LOCAL LOCATION&gt;\slf4j-simple-1.7.26.jar;&lt;YOUR LOCAL LOCATION&gt;\json-simple-1.1.1.jar" Recv.java</w:t>
-      </w:r>
-    </w:p>
-    <w:p>
-      <w:pPr>
-        <w:pStyle w:val="NoSpacing"/>
-        <w:rPr>
-          <w:rFonts w:ascii="Courier New" w:hAnsi="Courier New" w:cs="Courier New"/>
-          <w:sz w:val="18"/>
-          <w:szCs w:val="18"/>
-        </w:rPr>
-      </w:pPr>
-      <w:r>
-        <w:rPr>
-          <w:rFonts w:ascii="Courier New" w:hAnsi="Courier New" w:cs="Courier New"/>
-          <w:sz w:val="18"/>
-          <w:szCs w:val="18"/>
-        </w:rPr>
-        <w:t>&gt;</w:t>
-      </w:r>
-      <w:r>
-        <w:rPr>
-          <w:rFonts w:ascii="Courier New" w:hAnsi="Courier New" w:cs="Courier New"/>
-          <w:sz w:val="18"/>
-          <w:szCs w:val="18"/>
-        </w:rPr>
-        <w:t xml:space="preserve">java -cp </w:t>
-      </w:r>
-      <w:proofErr w:type="gramStart"/>
-      <w:r>
-        <w:rPr>
-          <w:rFonts w:ascii="Courier New" w:hAnsi="Courier New" w:cs="Courier New"/>
-          <w:sz w:val="18"/>
-          <w:szCs w:val="18"/>
-        </w:rPr>
-        <w:t>".;&lt;</w:t>
-      </w:r>
-      <w:proofErr w:type="gramEnd"/>
-      <w:r>
-        <w:rPr>
-          <w:rFonts w:ascii="Courier New" w:hAnsi="Courier New" w:cs="Courier New"/>
-          <w:sz w:val="18"/>
-          <w:szCs w:val="18"/>
-        </w:rPr>
-        <w:t>YOUR LOCAL LOCATION&gt;\amqp-client-5.8.0.jar;&lt;YOUR LOCAL LOCATION&gt;\slf4j-api-1.7.26.jar;&lt;YOUR LOCAL LOCATION&gt;\slf4j-simple-1.7.26.jar;&lt;YOUR LOCAL LOCATION&gt;\json-simple-1.1.1.jar" Recv2.java</w:t>
+        <w:t>java -cp ".;&lt;YOUR LOCAL LOCATION&gt;\amqp-client-5.8.0.jar;&lt;YOUR LOCAL LOCATION&gt;\slf4j-api-1.7.26.jar;&lt;YOUR LOCAL LOCATION&gt;\slf4j-simple-1.7.26.jar;&lt;YOUR LOCAL LOCATION&gt;\json-simple-1.1.1.jar" Recv2.java</w:t>
       </w:r>
     </w:p>
     <w:p/>
@@ -4537,7 +4215,7 @@
       <w:pPr>
         <w:pStyle w:val="Heading1"/>
       </w:pPr>
-      <w:bookmarkStart w:id="7" w:name="_Toc54974678"/>
+      <w:bookmarkStart w:id="7" w:name="_Toc54979300"/>
       <w:r>
         <w:lastRenderedPageBreak/>
         <w:t>Install Android Studio</w:t>
@@ -4642,7 +4320,7 @@
       <w:pPr>
         <w:pStyle w:val="Heading1"/>
       </w:pPr>
-      <w:bookmarkStart w:id="8" w:name="_Toc54974679"/>
+      <w:bookmarkStart w:id="8" w:name="_Toc54979301"/>
       <w:r>
         <w:t>Setup Android Bridge Debug (ABD)</w:t>
       </w:r>
@@ -5097,7 +4775,7 @@
       <w:pPr>
         <w:pStyle w:val="Heading1"/>
       </w:pPr>
-      <w:bookmarkStart w:id="9" w:name="_Toc54974680"/>
+      <w:bookmarkStart w:id="9" w:name="_Toc54979302"/>
       <w:r>
         <w:lastRenderedPageBreak/>
         <w:t xml:space="preserve">Download </w:t>
@@ -5641,13 +5319,7 @@
         </w:tabs>
       </w:pPr>
       <w:r>
-        <w:t xml:space="preserve">Make sure your </w:t>
-      </w:r>
-      <w:r>
-        <w:t xml:space="preserve">Android Debug Bridge (adb) </w:t>
-      </w:r>
-      <w:r>
-        <w:t>is setup as per the instructions in Section 4 and you can connect to you Android Mobile Device.</w:t>
+        <w:t>Make sure your Android Debug Bridge (adb) is setup as per the instructions in Section 4 and you can connect to you Android Mobile Device.</w:t>
       </w:r>
     </w:p>
     <w:p>
@@ -5818,11 +5490,12 @@
       <w:pPr>
         <w:pStyle w:val="Heading1"/>
       </w:pPr>
-      <w:bookmarkStart w:id="10" w:name="_Toc54974681"/>
+      <w:bookmarkStart w:id="10" w:name="_Toc54979303"/>
       <w:r>
         <w:lastRenderedPageBreak/>
         <w:t>Connect and Setup the OpenBCI Dongle</w:t>
       </w:r>
+      <w:bookmarkEnd w:id="10"/>
     </w:p>
     <w:p>
       <w:r>
@@ -5888,15 +5561,7 @@
         <w:t>you should see a blue LED light up and stay on</w:t>
       </w:r>
       <w:r>
-        <w:t xml:space="preserve">. When you first attach the </w:t>
-      </w:r>
-      <w:proofErr w:type="gramStart"/>
-      <w:r>
-        <w:t>Dongle</w:t>
-      </w:r>
-      <w:proofErr w:type="gramEnd"/>
-      <w:r>
-        <w:t xml:space="preserve"> you will get a pop-up on the Android Device asking if you want to allow the connection and if you want to associate that device with the App. </w:t>
+        <w:t xml:space="preserve">. When you first attach the Dongle you will get a pop-up on the Android Device asking if you want to allow the connection and if you want to associate that device with the App. </w:t>
       </w:r>
     </w:p>
     <w:p>
@@ -5996,11 +5661,12 @@
       <w:pPr>
         <w:pStyle w:val="Heading1"/>
       </w:pPr>
+      <w:bookmarkStart w:id="11" w:name="_Toc54979304"/>
       <w:r>
         <w:lastRenderedPageBreak/>
         <w:t>How to use the App</w:t>
       </w:r>
-      <w:bookmarkEnd w:id="10"/>
+      <w:bookmarkEnd w:id="11"/>
     </w:p>
     <w:p>
       <w:pPr>
@@ -6084,34 +5750,12 @@
         <w:t xml:space="preserve"> </w:t>
       </w:r>
       <w:r>
-        <w:t xml:space="preserve">The Test Signal checkbox </w:t>
-      </w:r>
-      <w:r>
-        <w:t xml:space="preserve">turns on all the available channels and connects them to an internal test signal. This feature is very useful for </w:t>
-      </w:r>
-      <w:r>
-        <w:t>self-test</w:t>
-      </w:r>
-      <w:r>
-        <w:t xml:space="preserve"> and calibration. By </w:t>
-      </w:r>
-      <w:r>
-        <w:t>default,</w:t>
-      </w:r>
-      <w:r>
-        <w:t xml:space="preserve"> this is set to a test signal 1xAmplitude, slow pulse </w:t>
-      </w:r>
-      <w:r>
-        <w:t>however</w:t>
-      </w:r>
-      <w:r>
-        <w:t xml:space="preserve"> you can edit this setting in the </w:t>
-      </w:r>
-      <w:r>
-        <w:t>MainActivity</w:t>
-      </w:r>
-      <w:r>
-        <w:t xml:space="preserve"> Class and use any of the below settings.</w:t>
+        <w:t>The Test Signal checkbox turns on all the available channels and connects them to an internal test signal</w:t>
+      </w:r>
+      <w:bookmarkStart w:id="12" w:name="_GoBack"/>
+      <w:bookmarkEnd w:id="12"/>
+      <w:r>
+        <w:t>. This feature is very useful for self-test and calibration. By default, this is set to a test signal 1xAmplitude, slow pulse however you can edit this setting in the MainActivity Class and use any of the below settings.</w:t>
       </w:r>
     </w:p>
     <w:p>
@@ -6245,8 +5889,6 @@
       <w:r>
         <w:t>soft reset for the Board peripherals</w:t>
       </w:r>
-      <w:bookmarkStart w:id="11" w:name="_GoBack"/>
-      <w:bookmarkEnd w:id="11"/>
     </w:p>
     <w:p>
       <w:pPr>
@@ -8507,21 +8149,6 @@
 </file>
 
 <file path=customXml/item1.xml><?xml version="1.0" encoding="utf-8"?>
-<p:properties xmlns:p="http://schemas.microsoft.com/office/2006/metadata/properties" xmlns:xsi="http://www.w3.org/2001/XMLSchema-instance" xmlns:pc="http://schemas.microsoft.com/office/infopath/2007/PartnerControls">
-  <documentManagement/>
-</p:properties>
-</file>
-
-<file path=customXml/item2.xml><?xml version="1.0" encoding="utf-8"?>
-<?mso-contentType ?>
-<FormTemplates xmlns="http://schemas.microsoft.com/sharepoint/v3/contenttype/forms">
-  <Display>DocumentLibraryForm</Display>
-  <Edit>DocumentLibraryForm</Edit>
-  <New>DocumentLibraryForm</New>
-</FormTemplates>
-</file>
-
-<file path=customXml/item3.xml><?xml version="1.0" encoding="utf-8"?>
 <ct:contentTypeSchema xmlns:ct="http://schemas.microsoft.com/office/2006/metadata/contentType" xmlns:ma="http://schemas.microsoft.com/office/2006/metadata/properties/metaAttributes" ct:_="" ma:_="" ma:contentTypeName="Document" ma:contentTypeID="0x010100124334E90161F04FBC841F5562821D8D" ma:contentTypeVersion="8" ma:contentTypeDescription="Create a new document." ma:contentTypeScope="" ma:versionID="e5dfdf47162da64504c3fef6b5461142">
   <xsd:schema xmlns:xsd="http://www.w3.org/2001/XMLSchema" xmlns:xs="http://www.w3.org/2001/XMLSchema" xmlns:p="http://schemas.microsoft.com/office/2006/metadata/properties" xmlns:ns3="405233e3-2b02-4cc3-b510-aa513db20907" xmlns:ns4="4fc988d4-577e-42e9-9b2a-2c85a526e18d" targetNamespace="http://schemas.microsoft.com/office/2006/metadata/properties" ma:root="true" ma:fieldsID="cc0eb13045d415ab501549a69d6068e3" ns3:_="" ns4:_="">
     <xsd:import namespace="405233e3-2b02-4cc3-b510-aa513db20907"/>
@@ -8712,28 +8339,26 @@
 </ct:contentTypeSchema>
 </file>
 
+<file path=customXml/item2.xml><?xml version="1.0" encoding="utf-8"?>
+<?mso-contentType ?>
+<FormTemplates xmlns="http://schemas.microsoft.com/sharepoint/v3/contenttype/forms">
+  <Display>DocumentLibraryForm</Display>
+  <Edit>DocumentLibraryForm</Edit>
+  <New>DocumentLibraryForm</New>
+</FormTemplates>
+</file>
+
+<file path=customXml/item3.xml><?xml version="1.0" encoding="utf-8"?>
+<p:properties xmlns:p="http://schemas.microsoft.com/office/2006/metadata/properties" xmlns:xsi="http://www.w3.org/2001/XMLSchema-instance" xmlns:pc="http://schemas.microsoft.com/office/infopath/2007/PartnerControls">
+  <documentManagement/>
+</p:properties>
+</file>
+
 <file path=customXml/item4.xml><?xml version="1.0" encoding="utf-8"?>
 <b:Sources xmlns:b="http://schemas.openxmlformats.org/officeDocument/2006/bibliography" xmlns="http://schemas.openxmlformats.org/officeDocument/2006/bibliography" SelectedStyle="\APASixthEditionOfficeOnline.xsl" StyleName="APA" Version="6"/>
 </file>
 
 <file path=customXml/itemProps1.xml><?xml version="1.0" encoding="utf-8"?>
-<ds:datastoreItem xmlns:ds="http://schemas.openxmlformats.org/officeDocument/2006/customXml" ds:itemID="{22E6D80E-CC0E-4478-9D44-2D59F3FF6769}">
-  <ds:schemaRefs>
-    <ds:schemaRef ds:uri="http://schemas.microsoft.com/office/2006/metadata/properties"/>
-    <ds:schemaRef ds:uri="http://schemas.microsoft.com/office/infopath/2007/PartnerControls"/>
-  </ds:schemaRefs>
-</ds:datastoreItem>
-</file>
-
-<file path=customXml/itemProps2.xml><?xml version="1.0" encoding="utf-8"?>
-<ds:datastoreItem xmlns:ds="http://schemas.openxmlformats.org/officeDocument/2006/customXml" ds:itemID="{3416A851-D55B-48FF-B390-AB1320B5330B}">
-  <ds:schemaRefs>
-    <ds:schemaRef ds:uri="http://schemas.microsoft.com/sharepoint/v3/contenttype/forms"/>
-  </ds:schemaRefs>
-</ds:datastoreItem>
-</file>
-
-<file path=customXml/itemProps3.xml><?xml version="1.0" encoding="utf-8"?>
 <ds:datastoreItem xmlns:ds="http://schemas.openxmlformats.org/officeDocument/2006/customXml" ds:itemID="{A28DBC07-308F-4834-8B4D-A649CA05FF20}">
   <ds:schemaRefs>
     <ds:schemaRef ds:uri="http://schemas.microsoft.com/office/2006/metadata/contentType"/>
@@ -8752,8 +8377,25 @@
 </ds:datastoreItem>
 </file>
 
+<file path=customXml/itemProps2.xml><?xml version="1.0" encoding="utf-8"?>
+<ds:datastoreItem xmlns:ds="http://schemas.openxmlformats.org/officeDocument/2006/customXml" ds:itemID="{3416A851-D55B-48FF-B390-AB1320B5330B}">
+  <ds:schemaRefs>
+    <ds:schemaRef ds:uri="http://schemas.microsoft.com/sharepoint/v3/contenttype/forms"/>
+  </ds:schemaRefs>
+</ds:datastoreItem>
+</file>
+
+<file path=customXml/itemProps3.xml><?xml version="1.0" encoding="utf-8"?>
+<ds:datastoreItem xmlns:ds="http://schemas.openxmlformats.org/officeDocument/2006/customXml" ds:itemID="{22E6D80E-CC0E-4478-9D44-2D59F3FF6769}">
+  <ds:schemaRefs>
+    <ds:schemaRef ds:uri="http://schemas.microsoft.com/office/2006/metadata/properties"/>
+    <ds:schemaRef ds:uri="http://schemas.microsoft.com/office/infopath/2007/PartnerControls"/>
+  </ds:schemaRefs>
+</ds:datastoreItem>
+</file>
+
 <file path=customXml/itemProps4.xml><?xml version="1.0" encoding="utf-8"?>
-<ds:datastoreItem xmlns:ds="http://schemas.openxmlformats.org/officeDocument/2006/customXml" ds:itemID="{6CC08DE3-CA54-4620-994D-AD641540ABD0}">
+<ds:datastoreItem xmlns:ds="http://schemas.openxmlformats.org/officeDocument/2006/customXml" ds:itemID="{5A85C044-E516-49C0-96BB-F8AAF1938503}">
   <ds:schemaRefs>
     <ds:schemaRef ds:uri="http://schemas.openxmlformats.org/officeDocument/2006/bibliography"/>
   </ds:schemaRefs>

</xml_diff>